<commit_message>
Añadidos sobre el documento
</commit_message>
<xml_diff>
--- a/Maven.docx
+++ b/Maven.docx
@@ -399,7 +399,15 @@
         <w:t xml:space="preserve">Esta sección se compone de cuatro etiquetas: &lt;build&gt;, &lt;reporting&gt;, &lt;packaging&gt; y &lt;properties&gt;, de las cuales las dos primeras son las más importantes. </w:t>
       </w:r>
       <w:r>
-        <w:t>Empezaremos por las menos:</w:t>
+        <w:t xml:space="preserve">Empezaremos por </w:t>
+      </w:r>
+      <w:proofErr w:type="gramStart"/>
+      <w:r>
+        <w:t>las</w:t>
+      </w:r>
+      <w:proofErr w:type="gramEnd"/>
+      <w:r>
+        <w:t xml:space="preserve"> menos:</w:t>
       </w:r>
     </w:p>
     <w:p>
@@ -491,8 +499,260 @@
       <w:r>
         <w:t xml:space="preserve"> (¿?)</w:t>
       </w:r>
+      <w:r>
+        <w:t>.</w:t>
+      </w:r>
+    </w:p>
+    <w:p>
+      <w:pPr>
+        <w:pStyle w:val="ListParagraph"/>
+      </w:pPr>
+      <w:r>
+        <w:t>La etiqueta &lt;build&gt; puede contener además, para dar cabida a todas esas características configurables, las siguientes:</w:t>
+      </w:r>
+    </w:p>
+    <w:p>
+      <w:pPr>
+        <w:pStyle w:val="ListParagraph"/>
+      </w:pPr>
+      <w:r>
+        <w:tab/>
+      </w:r>
+      <w:r>
+        <w:t>&lt;</w:t>
+      </w:r>
+      <w:proofErr w:type="gramStart"/>
+      <w:r>
+        <w:t>plugins</w:t>
+      </w:r>
+      <w:proofErr w:type="gramEnd"/>
+      <w:r>
+        <w:t>&gt;</w:t>
+      </w:r>
+    </w:p>
+    <w:p>
+      <w:pPr>
+        <w:pStyle w:val="ListParagraph"/>
+      </w:pPr>
+      <w:r>
+        <w:tab/>
+      </w:r>
+      <w:r>
+        <w:tab/>
+        <w:t>&lt;</w:t>
+      </w:r>
+      <w:proofErr w:type="gramStart"/>
+      <w:r>
+        <w:t>executions</w:t>
+      </w:r>
+      <w:proofErr w:type="gramEnd"/>
+      <w:r>
+        <w:t>&gt;</w:t>
+      </w:r>
+    </w:p>
+    <w:p>
+      <w:pPr>
+        <w:pStyle w:val="ListParagraph"/>
+      </w:pPr>
+      <w:r>
+        <w:tab/>
+      </w:r>
+      <w:r>
+        <w:tab/>
+      </w:r>
+      <w:r>
+        <w:tab/>
+        <w:t>&lt;</w:t>
+      </w:r>
+      <w:proofErr w:type="gramStart"/>
+      <w:r>
+        <w:t>configuration</w:t>
+      </w:r>
+      <w:proofErr w:type="gramEnd"/>
+      <w:r>
+        <w:t>&gt;</w:t>
+      </w:r>
+    </w:p>
+    <w:p/>
+    <w:p>
+      <w:pPr>
+        <w:rPr>
+          <w:b/>
+          <w:u w:val="single"/>
+        </w:rPr>
+      </w:pPr>
+      <w:r>
+        <w:rPr>
+          <w:b/>
+          <w:u w:val="single"/>
+        </w:rPr>
+        <w:t>Maven build lifecycle:</w:t>
+      </w:r>
+    </w:p>
+    <w:p>
+      <w:r>
+        <w:t xml:space="preserve">El ciclo de vida de una aplicación </w:t>
+      </w:r>
+      <w:r>
+        <w:t xml:space="preserve">(el proceso de construcción y distribución de un artefacto) </w:t>
+      </w:r>
+      <w:r>
+        <w:t>Maven se compone de fases</w:t>
+      </w:r>
+      <w:r>
+        <w:t xml:space="preserve">. Hay tres ciclos de vida que vienen con el propio Maven (aunque se pueden definir otros), que son el ciclo “default”, “clean” y “site”. </w:t>
+      </w:r>
+    </w:p>
+    <w:p>
+      <w:proofErr w:type="gramStart"/>
+      <w:r>
+        <w:rPr>
+          <w:b/>
+        </w:rPr>
+        <w:t>default</w:t>
+      </w:r>
+      <w:proofErr w:type="gramEnd"/>
+      <w:r>
+        <w:t>:</w:t>
+      </w:r>
+      <w:r>
+        <w:t xml:space="preserve"> </w:t>
+      </w:r>
+    </w:p>
+    <w:p>
+      <w:r>
+        <w:t>Maneja el despliegue del proyecto</w:t>
+      </w:r>
+      <w:r>
+        <w:t>, y tiene las siguientes fases:</w:t>
+      </w:r>
+    </w:p>
+    <w:p>
+      <w:pPr>
+        <w:pStyle w:val="ListParagraph"/>
+        <w:numPr>
+          <w:ilvl w:val="0"/>
+          <w:numId w:val="1"/>
+        </w:numPr>
+      </w:pPr>
+      <w:r>
+        <w:t>validate</w:t>
+      </w:r>
+    </w:p>
+    <w:p>
+      <w:pPr>
+        <w:pStyle w:val="ListParagraph"/>
+        <w:numPr>
+          <w:ilvl w:val="0"/>
+          <w:numId w:val="1"/>
+        </w:numPr>
+      </w:pPr>
+      <w:r>
+        <w:t>compile</w:t>
+      </w:r>
+    </w:p>
+    <w:p>
+      <w:pPr>
+        <w:pStyle w:val="ListParagraph"/>
+        <w:numPr>
+          <w:ilvl w:val="0"/>
+          <w:numId w:val="1"/>
+        </w:numPr>
+      </w:pPr>
+      <w:r>
+        <w:t>test</w:t>
+      </w:r>
+    </w:p>
+    <w:p>
+      <w:pPr>
+        <w:pStyle w:val="ListParagraph"/>
+        <w:numPr>
+          <w:ilvl w:val="0"/>
+          <w:numId w:val="1"/>
+        </w:numPr>
+      </w:pPr>
+      <w:r>
+        <w:t>package</w:t>
+      </w:r>
+    </w:p>
+    <w:p>
+      <w:pPr>
+        <w:pStyle w:val="ListParagraph"/>
+        <w:numPr>
+          <w:ilvl w:val="0"/>
+          <w:numId w:val="1"/>
+        </w:numPr>
+      </w:pPr>
+      <w:r>
+        <w:t>verify</w:t>
+      </w:r>
+    </w:p>
+    <w:p>
+      <w:pPr>
+        <w:pStyle w:val="ListParagraph"/>
+        <w:numPr>
+          <w:ilvl w:val="0"/>
+          <w:numId w:val="1"/>
+        </w:numPr>
+      </w:pPr>
+      <w:r>
+        <w:t>install</w:t>
+      </w:r>
+    </w:p>
+    <w:p>
+      <w:pPr>
+        <w:pStyle w:val="ListParagraph"/>
+        <w:numPr>
+          <w:ilvl w:val="0"/>
+          <w:numId w:val="1"/>
+        </w:numPr>
+      </w:pPr>
+      <w:r>
+        <w:t>deploy</w:t>
+      </w:r>
+    </w:p>
+    <w:p/>
+    <w:p>
+      <w:proofErr w:type="gramStart"/>
+      <w:r>
+        <w:rPr>
+          <w:b/>
+        </w:rPr>
+        <w:t>clean</w:t>
+      </w:r>
+      <w:proofErr w:type="gramEnd"/>
+      <w:r>
+        <w:t>:</w:t>
+      </w:r>
+    </w:p>
+    <w:p>
+      <w:r>
+        <w:t>Maneja la limpieza del proyecto</w:t>
+      </w:r>
+      <w:r>
+        <w:t>.</w:t>
+      </w:r>
+    </w:p>
+    <w:p/>
+    <w:p>
       <w:bookmarkStart w:id="0" w:name="_GoBack"/>
+      <w:proofErr w:type="gramStart"/>
+      <w:r>
+        <w:rPr>
+          <w:b/>
+        </w:rPr>
+        <w:t>site</w:t>
+      </w:r>
       <w:bookmarkEnd w:id="0"/>
+      <w:proofErr w:type="gramEnd"/>
+      <w:r>
+        <w:t>:</w:t>
+      </w:r>
+    </w:p>
+    <w:p>
+      <w:r>
+        <w:t>Maneja la creación de documentación para el proyecto.</w:t>
+      </w:r>
     </w:p>
     <w:sectPr>
       <w:pgSz w:w="11906" w:h="16838"/>

</xml_diff>

<commit_message>
Se añade más información a Maven.docx
</commit_message>
<xml_diff>
--- a/Maven.docx
+++ b/Maven.docx
@@ -399,15 +399,7 @@
         <w:t xml:space="preserve">Esta sección se compone de cuatro etiquetas: &lt;build&gt;, &lt;reporting&gt;, &lt;packaging&gt; y &lt;properties&gt;, de las cuales las dos primeras son las más importantes. </w:t>
       </w:r>
       <w:r>
-        <w:t xml:space="preserve">Empezaremos por </w:t>
-      </w:r>
-      <w:proofErr w:type="gramStart"/>
-      <w:r>
-        <w:t>las</w:t>
-      </w:r>
-      <w:proofErr w:type="gramEnd"/>
-      <w:r>
-        <w:t xml:space="preserve"> menos:</w:t>
+        <w:t>Empezaremos por las menos:</w:t>
       </w:r>
     </w:p>
     <w:p>
@@ -514,77 +506,88 @@
     <w:p>
       <w:pPr>
         <w:pStyle w:val="ListParagraph"/>
+        <w:rPr>
+          <w:lang w:val="en-US"/>
+        </w:rPr>
       </w:pPr>
       <w:r>
         <w:tab/>
       </w:r>
       <w:r>
-        <w:t>&lt;</w:t>
-      </w:r>
-      <w:proofErr w:type="gramStart"/>
-      <w:r>
-        <w:t>plugins</w:t>
-      </w:r>
-      <w:proofErr w:type="gramEnd"/>
-      <w:r>
-        <w:t>&gt;</w:t>
-      </w:r>
-    </w:p>
-    <w:p>
-      <w:pPr>
-        <w:pStyle w:val="ListParagraph"/>
-      </w:pPr>
-      <w:r>
+        <w:rPr>
+          <w:lang w:val="en-US"/>
+        </w:rPr>
+        <w:t>&lt;plugins&gt;</w:t>
+      </w:r>
+    </w:p>
+    <w:p>
+      <w:pPr>
+        <w:pStyle w:val="ListParagraph"/>
+        <w:rPr>
+          <w:lang w:val="en-US"/>
+        </w:rPr>
+      </w:pPr>
+      <w:r>
+        <w:rPr>
+          <w:lang w:val="en-US"/>
+        </w:rPr>
         <w:tab/>
       </w:r>
       <w:r>
+        <w:rPr>
+          <w:lang w:val="en-US"/>
+        </w:rPr>
         <w:tab/>
-        <w:t>&lt;</w:t>
-      </w:r>
-      <w:proofErr w:type="gramStart"/>
-      <w:r>
-        <w:t>executions</w:t>
-      </w:r>
-      <w:proofErr w:type="gramEnd"/>
-      <w:r>
-        <w:t>&gt;</w:t>
-      </w:r>
-    </w:p>
-    <w:p>
-      <w:pPr>
-        <w:pStyle w:val="ListParagraph"/>
-      </w:pPr>
-      <w:r>
+        <w:t>&lt;executions&gt;</w:t>
+      </w:r>
+    </w:p>
+    <w:p>
+      <w:pPr>
+        <w:pStyle w:val="ListParagraph"/>
+        <w:rPr>
+          <w:lang w:val="en-US"/>
+        </w:rPr>
+      </w:pPr>
+      <w:r>
+        <w:rPr>
+          <w:lang w:val="en-US"/>
+        </w:rPr>
         <w:tab/>
       </w:r>
       <w:r>
+        <w:rPr>
+          <w:lang w:val="en-US"/>
+        </w:rPr>
         <w:tab/>
       </w:r>
       <w:r>
+        <w:rPr>
+          <w:lang w:val="en-US"/>
+        </w:rPr>
         <w:tab/>
-        <w:t>&lt;</w:t>
-      </w:r>
-      <w:proofErr w:type="gramStart"/>
-      <w:r>
-        <w:t>configuration</w:t>
-      </w:r>
-      <w:proofErr w:type="gramEnd"/>
-      <w:r>
-        <w:t>&gt;</w:t>
-      </w:r>
-    </w:p>
-    <w:p/>
+        <w:t>&lt;configuration&gt;</w:t>
+      </w:r>
+    </w:p>
+    <w:p>
+      <w:pPr>
+        <w:rPr>
+          <w:lang w:val="en-US"/>
+        </w:rPr>
+      </w:pPr>
+    </w:p>
     <w:p>
       <w:pPr>
         <w:rPr>
           <w:b/>
           <w:u w:val="single"/>
+          <w:lang w:val="en-US"/>
         </w:rPr>
       </w:pPr>
       <w:r>
         <w:rPr>
           <w:b/>
           <w:u w:val="single"/>
+          <w:lang w:val="en-US"/>
         </w:rPr>
         <w:t>Maven build lifecycle:</w:t>
       </w:r>
@@ -607,7 +610,7 @@
       <w:r>
         <w:t xml:space="preserve">Ver </w:t>
       </w:r>
-      <w:hyperlink r:id="rId8" w:history="1">
+      <w:hyperlink r:id="rId8" w:anchor="Lifecycle_Reference" w:history="1">
         <w:r>
           <w:rPr>
             <w:rStyle w:val="Hyperlink"/>
@@ -617,14 +620,12 @@
       </w:hyperlink>
     </w:p>
     <w:p>
-      <w:proofErr w:type="gramStart"/>
       <w:r>
         <w:rPr>
           <w:b/>
         </w:rPr>
         <w:t>default</w:t>
       </w:r>
-      <w:proofErr w:type="gramEnd"/>
       <w:r>
         <w:t>:</w:t>
       </w:r>
@@ -647,8 +648,14 @@
           <w:ilvl w:val="0"/>
           <w:numId w:val="1"/>
         </w:numPr>
-      </w:pPr>
-      <w:r>
+        <w:rPr>
+          <w:u w:val="single"/>
+        </w:rPr>
+      </w:pPr>
+      <w:r>
+        <w:rPr>
+          <w:u w:val="single"/>
+        </w:rPr>
         <w:t>validate</w:t>
       </w:r>
     </w:p>
@@ -659,9 +666,24 @@
           <w:ilvl w:val="0"/>
           <w:numId w:val="1"/>
         </w:numPr>
-      </w:pPr>
-      <w:r>
+        <w:rPr>
+          <w:u w:val="single"/>
+        </w:rPr>
+      </w:pPr>
+      <w:r>
+        <w:rPr>
+          <w:u w:val="single"/>
+        </w:rPr>
         <w:t>compile</w:t>
+      </w:r>
+      <w:r>
+        <w:rPr>
+          <w:u w:val="single"/>
+        </w:rPr>
+        <w:t xml:space="preserve">: </w:t>
+      </w:r>
+      <w:r>
+        <w:t>compila el código fuente del proyecto</w:t>
       </w:r>
     </w:p>
     <w:p>
@@ -671,8 +693,14 @@
           <w:ilvl w:val="0"/>
           <w:numId w:val="1"/>
         </w:numPr>
-      </w:pPr>
-      <w:r>
+        <w:rPr>
+          <w:u w:val="single"/>
+        </w:rPr>
+      </w:pPr>
+      <w:r>
+        <w:rPr>
+          <w:u w:val="single"/>
+        </w:rPr>
         <w:t>test</w:t>
       </w:r>
     </w:p>
@@ -683,9 +711,24 @@
           <w:ilvl w:val="0"/>
           <w:numId w:val="1"/>
         </w:numPr>
-      </w:pPr>
-      <w:r>
+        <w:rPr>
+          <w:u w:val="single"/>
+        </w:rPr>
+      </w:pPr>
+      <w:r>
+        <w:rPr>
+          <w:u w:val="single"/>
+        </w:rPr>
         <w:t>package</w:t>
+      </w:r>
+      <w:r>
+        <w:rPr>
+          <w:u w:val="single"/>
+        </w:rPr>
+        <w:t xml:space="preserve">: </w:t>
+      </w:r>
+      <w:r>
+        <w:t>empaqueta el código compilado en un formato distribuible</w:t>
       </w:r>
     </w:p>
     <w:p>
@@ -695,8 +738,14 @@
           <w:ilvl w:val="0"/>
           <w:numId w:val="1"/>
         </w:numPr>
-      </w:pPr>
-      <w:r>
+        <w:rPr>
+          <w:u w:val="single"/>
+        </w:rPr>
+      </w:pPr>
+      <w:r>
+        <w:rPr>
+          <w:u w:val="single"/>
+        </w:rPr>
         <w:t>verify</w:t>
       </w:r>
     </w:p>
@@ -709,7 +758,19 @@
         </w:numPr>
       </w:pPr>
       <w:r>
+        <w:rPr>
+          <w:u w:val="single"/>
+        </w:rPr>
         <w:t>install</w:t>
+      </w:r>
+      <w:r>
+        <w:t xml:space="preserve">: </w:t>
+      </w:r>
+      <w:r>
+        <w:t>instala el p</w:t>
+      </w:r>
+      <w:r>
+        <w:t>aquete en el repositorio local para ser utilizado como dependencia por otros proyectos en local</w:t>
       </w:r>
     </w:p>
     <w:p>
@@ -719,28 +780,26 @@
           <w:ilvl w:val="0"/>
           <w:numId w:val="1"/>
         </w:numPr>
-      </w:pPr>
-      <w:r>
+        <w:rPr>
+          <w:u w:val="single"/>
+        </w:rPr>
+      </w:pPr>
+      <w:r>
+        <w:rPr>
+          <w:u w:val="single"/>
+        </w:rPr>
         <w:t>deploy</w:t>
       </w:r>
     </w:p>
     <w:p>
       <w:r>
-        <w:t xml:space="preserve">Las fases de un “build lifecycle” se ejecutan </w:t>
-      </w:r>
-      <w:proofErr w:type="gramStart"/>
-      <w:r>
-        <w:t>secuencialmente</w:t>
+        <w:t>Las fases de un “build lifecycle” se ejecutan secuencialmente</w:t>
       </w:r>
       <w:r>
         <w:t xml:space="preserve"> </w:t>
       </w:r>
       <w:r>
-        <w:t>.</w:t>
-      </w:r>
-      <w:proofErr w:type="gramEnd"/>
-      <w:r>
-        <w:t xml:space="preserve"> Si ejecutamos “mvn install”, se ejecutarán todas las fases previas</w:t>
+        <w:t>. Si ejecutamos “mvn install”, se ejecutarán todas las fases previas</w:t>
       </w:r>
       <w:r>
         <w:t xml:space="preserve"> hasta llegar a “install”. </w:t>
@@ -756,14 +815,12 @@
       </w:r>
     </w:p>
     <w:p>
-      <w:proofErr w:type="gramStart"/>
       <w:r>
         <w:rPr>
           <w:b/>
         </w:rPr>
         <w:t>clean</w:t>
       </w:r>
-      <w:proofErr w:type="gramEnd"/>
       <w:r>
         <w:t>:</w:t>
       </w:r>
@@ -816,14 +873,12 @@
       </w:r>
     </w:p>
     <w:p>
-      <w:proofErr w:type="gramStart"/>
       <w:r>
         <w:rPr>
           <w:b/>
         </w:rPr>
         <w:t>site</w:t>
       </w:r>
-      <w:proofErr w:type="gramEnd"/>
       <w:r>
         <w:t>:</w:t>
       </w:r>
@@ -860,13 +915,19 @@
         <w:t>de “plugin goals”</w:t>
       </w:r>
       <w:r>
-        <w:t xml:space="preserve"> (un poco como los goals de ant)</w:t>
-      </w:r>
-      <w:r>
-        <w:t>. Un “goal” puede o no estar asociado a una o más fases</w:t>
-      </w:r>
-      <w:r>
-        <w:t xml:space="preserve">. Así mismo, </w:t>
+        <w:t xml:space="preserve">. Un “goal” puede no estar asociado a una </w:t>
+      </w:r>
+      <w:r>
+        <w:t>fase</w:t>
+      </w:r>
+      <w:r>
+        <w:t xml:space="preserve">. </w:t>
+      </w:r>
+      <w:r>
+        <w:t xml:space="preserve">Si así fuera, se ejecutaría invocándolo directamente. </w:t>
+      </w:r>
+      <w:r>
+        <w:t xml:space="preserve">Así mismo, </w:t>
       </w:r>
       <w:r>
         <w:t>una fase puede no tener ningún “goal”</w:t>
@@ -874,6 +935,25 @@
       <w:r>
         <w:t xml:space="preserve"> asociado, con lo cual esa fase no se ejecutará. </w:t>
       </w:r>
+      <w:r>
+        <w:t xml:space="preserve"> Tanto las fases como los “goals” se ejecutan en el orden en que hayan sido llamados, o definidos.</w:t>
+      </w:r>
+    </w:p>
+    <w:p>
+      <w:r>
+        <w:t>Un “goal”</w:t>
+      </w:r>
+      <w:r>
+        <w:t xml:space="preserve"> representa una tarea específica (es de grano más fino que una fase). </w:t>
+      </w:r>
+    </w:p>
+    <w:p>
+      <w:r>
+        <w:t>¿Los “goals” pertenecen siempre a un plugin?</w:t>
+      </w:r>
+      <w:r>
+        <w:t xml:space="preserve"> Ver la relación entre los “goals” y los plugins.</w:t>
+      </w:r>
     </w:p>
     <w:p>
       <w:r>
@@ -898,13 +978,171 @@
         <w:t>de algún proceso de construcción</w:t>
       </w:r>
       <w:r>
-        <w:t xml:space="preserve"> y no tienen sentido por sí solas. </w:t>
-      </w:r>
-      <w:r>
-        <w:tab/>
+        <w:t xml:space="preserve"> y no tienen </w:t>
+      </w:r>
+      <w:r>
+        <w:t>utilidad</w:t>
+      </w:r>
+      <w:r>
+        <w:t xml:space="preserve"> por sí solas. </w:t>
+      </w:r>
+      <w:r>
+        <w:t xml:space="preserve">En algunos casos, invocar estas fases puede colgar el </w:t>
+      </w:r>
+      <w:r>
+        <w:t>entorno Java</w:t>
+      </w:r>
+      <w:r>
+        <w:t>.</w:t>
+      </w:r>
+      <w:r>
+        <w:t xml:space="preserve"> </w:t>
+      </w:r>
+    </w:p>
+    <w:p>
+      <w:pPr>
+        <w:rPr>
+          <w:u w:val="single"/>
+        </w:rPr>
+      </w:pPr>
+      <w:r>
+        <w:rPr>
+          <w:u w:val="single"/>
+        </w:rPr>
+        <w:t>Packaging</w:t>
+      </w:r>
+    </w:p>
+    <w:p>
+      <w:r>
+        <w:t>Como es obvio, se define en el tag &lt;packaging&gt;</w:t>
+      </w:r>
+      <w:r>
+        <w:t xml:space="preserve"> </w:t>
+      </w:r>
+      <w:r>
+        <w:t xml:space="preserve">de los “build settings”. </w:t>
+      </w:r>
+      <w:r>
+        <w:t xml:space="preserve">Como se ha dicho, si no hay un valor explícito, el empaquetado por defecto es “jar”. </w:t>
+      </w:r>
+    </w:p>
+    <w:p>
+      <w:r>
+        <w:t xml:space="preserve">Cada tipo de “packaging” lleva asociados unos “goals” diferentes para cada fase. </w:t>
+      </w:r>
+    </w:p>
+    <w:p>
+      <w:pPr>
+        <w:rPr>
+          <w:lang w:val="en-US"/>
+        </w:rPr>
+      </w:pPr>
+    </w:p>
+    <w:p>
+      <w:pPr>
+        <w:rPr>
+          <w:u w:val="single"/>
+          <w:lang w:val="en-US"/>
+        </w:rPr>
+      </w:pPr>
+      <w:r>
+        <w:rPr>
+          <w:u w:val="single"/>
+          <w:lang w:val="en-US"/>
+        </w:rPr>
+        <w:t>Default bindings</w:t>
+      </w:r>
+      <w:r>
+        <w:rPr>
+          <w:u w:val="single"/>
+          <w:lang w:val="en-US"/>
+        </w:rPr>
+        <w:t xml:space="preserve"> for packaging</w:t>
+      </w:r>
+      <w:r>
+        <w:rPr>
+          <w:u w:val="single"/>
+          <w:lang w:val="en-US"/>
+        </w:rPr>
+        <w:t>:</w:t>
+      </w:r>
+    </w:p>
+    <w:p>
+      <w:pPr>
+        <w:rPr>
+          <w:lang w:val="en-US"/>
+        </w:rPr>
+      </w:pPr>
+      <w:hyperlink r:id="rId9" w:history="1">
+        <w:r>
+          <w:rPr>
+            <w:rStyle w:val="Hyperlink"/>
+            <w:lang w:val="en-US"/>
+          </w:rPr>
+          <w:t>https://maven.apache.org/ref/3.5.3/maven-core/default-bindings.html</w:t>
+        </w:r>
+      </w:hyperlink>
+    </w:p>
+    <w:p>
+      <w:pPr>
+        <w:rPr>
+          <w:u w:val="single"/>
+          <w:lang w:val="en-US"/>
+        </w:rPr>
+      </w:pPr>
+      <w:r>
+        <w:rPr>
+          <w:u w:val="single"/>
+          <w:lang w:val="en-US"/>
+        </w:rPr>
+        <w:t>Lifecycles:</w:t>
       </w:r>
       <w:bookmarkStart w:id="0" w:name="_GoBack"/>
       <w:bookmarkEnd w:id="0"/>
+    </w:p>
+    <w:p>
+      <w:pPr>
+        <w:rPr>
+          <w:lang w:val="en-US"/>
+        </w:rPr>
+      </w:pPr>
+      <w:hyperlink r:id="rId10" w:history="1">
+        <w:r>
+          <w:rPr>
+            <w:rStyle w:val="Hyperlink"/>
+            <w:lang w:val="en-US"/>
+          </w:rPr>
+          <w:t>https://maven.apache.org/ref/3.5.3/maven-core/lifecycles.html</w:t>
+        </w:r>
+      </w:hyperlink>
+    </w:p>
+    <w:p>
+      <w:pPr>
+        <w:rPr>
+          <w:lang w:val="en-US"/>
+        </w:rPr>
+      </w:pPr>
+    </w:p>
+    <w:p>
+      <w:pPr>
+        <w:rPr>
+          <w:lang w:val="en-US"/>
+        </w:rPr>
+      </w:pPr>
+    </w:p>
+    <w:p>
+      <w:pPr>
+        <w:rPr>
+          <w:lang w:val="en-US"/>
+        </w:rPr>
+      </w:pPr>
+    </w:p>
+    <w:p>
+      <w:pPr>
+        <w:rPr>
+          <w:lang w:val="en-US"/>
+        </w:rPr>
+      </w:pPr>
     </w:p>
     <w:sectPr>
       <w:pgSz w:w="11906" w:h="16838"/>
@@ -1199,7 +1437,6 @@
   <w:style w:type="character" w:default="1" w:styleId="DefaultParagraphFont">
     <w:name w:val="Default Paragraph Font"/>
     <w:uiPriority w:val="1"/>
-    <w:semiHidden/>
     <w:unhideWhenUsed/>
   </w:style>
   <w:style w:type="table" w:default="1" w:styleId="TableNormal">
@@ -1441,7 +1678,6 @@
   <w:style w:type="character" w:default="1" w:styleId="DefaultParagraphFont">
     <w:name w:val="Default Paragraph Font"/>
     <w:uiPriority w:val="1"/>
-    <w:semiHidden/>
     <w:unhideWhenUsed/>
   </w:style>
   <w:style w:type="table" w:default="1" w:styleId="TableNormal">

</xml_diff>

<commit_message>
Se añaden los apuntes de reflection
</commit_message>
<xml_diff>
--- a/Maven.docx
+++ b/Maven.docx
@@ -399,7 +399,15 @@
         <w:t xml:space="preserve">Esta sección se compone de cuatro etiquetas: &lt;build&gt;, &lt;reporting&gt;, &lt;packaging&gt; y &lt;properties&gt;, de las cuales las dos primeras son las más importantes. </w:t>
       </w:r>
       <w:r>
-        <w:t>Empezaremos por las menos:</w:t>
+        <w:t xml:space="preserve">Empezaremos por </w:t>
+      </w:r>
+      <w:proofErr w:type="gramStart"/>
+      <w:r>
+        <w:t>las</w:t>
+      </w:r>
+      <w:proofErr w:type="gramEnd"/>
+      <w:r>
+        <w:t xml:space="preserve"> menos:</w:t>
       </w:r>
     </w:p>
     <w:p>
@@ -517,7 +525,21 @@
         <w:rPr>
           <w:lang w:val="en-US"/>
         </w:rPr>
-        <w:t>&lt;plugins&gt;</w:t>
+        <w:t>&lt;</w:t>
+      </w:r>
+      <w:proofErr w:type="gramStart"/>
+      <w:r>
+        <w:rPr>
+          <w:lang w:val="en-US"/>
+        </w:rPr>
+        <w:t>plugins</w:t>
+      </w:r>
+      <w:proofErr w:type="gramEnd"/>
+      <w:r>
+        <w:rPr>
+          <w:lang w:val="en-US"/>
+        </w:rPr>
+        <w:t>&gt;</w:t>
       </w:r>
     </w:p>
     <w:p>
@@ -538,7 +560,21 @@
           <w:lang w:val="en-US"/>
         </w:rPr>
         <w:tab/>
-        <w:t>&lt;executions&gt;</w:t>
+        <w:t>&lt;</w:t>
+      </w:r>
+      <w:proofErr w:type="gramStart"/>
+      <w:r>
+        <w:rPr>
+          <w:lang w:val="en-US"/>
+        </w:rPr>
+        <w:t>executions</w:t>
+      </w:r>
+      <w:proofErr w:type="gramEnd"/>
+      <w:r>
+        <w:rPr>
+          <w:lang w:val="en-US"/>
+        </w:rPr>
+        <w:t>&gt;</w:t>
       </w:r>
     </w:p>
     <w:p>
@@ -565,7 +601,21 @@
           <w:lang w:val="en-US"/>
         </w:rPr>
         <w:tab/>
-        <w:t>&lt;configuration&gt;</w:t>
+        <w:t>&lt;</w:t>
+      </w:r>
+      <w:proofErr w:type="gramStart"/>
+      <w:r>
+        <w:rPr>
+          <w:lang w:val="en-US"/>
+        </w:rPr>
+        <w:t>configuration</w:t>
+      </w:r>
+      <w:proofErr w:type="gramEnd"/>
+      <w:r>
+        <w:rPr>
+          <w:lang w:val="en-US"/>
+        </w:rPr>
+        <w:t>&gt;</w:t>
       </w:r>
     </w:p>
     <w:p>
@@ -583,13 +633,23 @@
           <w:lang w:val="en-US"/>
         </w:rPr>
       </w:pPr>
+      <w:proofErr w:type="gramStart"/>
       <w:r>
         <w:rPr>
           <w:b/>
           <w:u w:val="single"/>
           <w:lang w:val="en-US"/>
         </w:rPr>
-        <w:t>Maven build lifecycle:</w:t>
+        <w:t>Maven build</w:t>
+      </w:r>
+      <w:proofErr w:type="gramEnd"/>
+      <w:r>
+        <w:rPr>
+          <w:b/>
+          <w:u w:val="single"/>
+          <w:lang w:val="en-US"/>
+        </w:rPr>
+        <w:t xml:space="preserve"> lifecycle:</w:t>
       </w:r>
     </w:p>
     <w:p>
@@ -620,12 +680,14 @@
       </w:hyperlink>
     </w:p>
     <w:p>
+      <w:proofErr w:type="gramStart"/>
       <w:r>
         <w:rPr>
           <w:b/>
         </w:rPr>
         <w:t>default</w:t>
       </w:r>
+      <w:proofErr w:type="gramEnd"/>
       <w:r>
         <w:t>:</w:t>
       </w:r>
@@ -793,13 +855,21 @@
     </w:p>
     <w:p>
       <w:r>
-        <w:t>Las fases de un “build lifecycle” se ejecutan secuencialmente</w:t>
+        <w:t xml:space="preserve">Las fases de un “build lifecycle” se ejecutan </w:t>
+      </w:r>
+      <w:proofErr w:type="gramStart"/>
+      <w:r>
+        <w:t>secuencialmente</w:t>
       </w:r>
       <w:r>
         <w:t xml:space="preserve"> </w:t>
       </w:r>
       <w:r>
-        <w:t>. Si ejecutamos “mvn install”, se ejecutarán todas las fases previas</w:t>
+        <w:t>.</w:t>
+      </w:r>
+      <w:proofErr w:type="gramEnd"/>
+      <w:r>
+        <w:t xml:space="preserve"> Si ejecutamos “mvn install”, se ejecutarán todas las fases previas</w:t>
       </w:r>
       <w:r>
         <w:t xml:space="preserve"> hasta llegar a “install”. </w:t>
@@ -815,12 +885,14 @@
       </w:r>
     </w:p>
     <w:p>
+      <w:proofErr w:type="gramStart"/>
       <w:r>
         <w:rPr>
           <w:b/>
         </w:rPr>
         <w:t>clean</w:t>
       </w:r>
+      <w:proofErr w:type="gramEnd"/>
       <w:r>
         <w:t>:</w:t>
       </w:r>
@@ -873,12 +945,14 @@
       </w:r>
     </w:p>
     <w:p>
+      <w:proofErr w:type="gramStart"/>
       <w:r>
         <w:rPr>
           <w:b/>
         </w:rPr>
         <w:t>site</w:t>
       </w:r>
+      <w:proofErr w:type="gramEnd"/>
       <w:r>
         <w:t>:</w:t>
       </w:r>
@@ -1097,8 +1171,6 @@
         </w:rPr>
         <w:t>Lifecycles:</w:t>
       </w:r>
-      <w:bookmarkStart w:id="0" w:name="_GoBack"/>
-      <w:bookmarkEnd w:id="0"/>
     </w:p>
     <w:p>
       <w:pPr>
@@ -1126,24 +1198,44 @@
     <w:p>
       <w:pPr>
         <w:rPr>
-          <w:lang w:val="en-US"/>
-        </w:rPr>
-      </w:pPr>
-    </w:p>
-    <w:p>
-      <w:pPr>
-        <w:rPr>
-          <w:lang w:val="en-US"/>
-        </w:rPr>
-      </w:pPr>
-    </w:p>
-    <w:p>
-      <w:pPr>
-        <w:rPr>
-          <w:lang w:val="en-US"/>
-        </w:rPr>
-      </w:pPr>
-    </w:p>
+          <w:b/>
+          <w:u w:val="single"/>
+        </w:rPr>
+      </w:pPr>
+      <w:r>
+        <w:rPr>
+          <w:b/>
+          <w:u w:val="single"/>
+        </w:rPr>
+        <w:t>Mecanismo de dependencias</w:t>
+      </w:r>
+    </w:p>
+    <w:p>
+      <w:r>
+        <w:rPr>
+          <w:u w:val="single"/>
+        </w:rPr>
+        <w:t>Dependencias transitivas:</w:t>
+      </w:r>
+      <w:r>
+        <w:rPr>
+          <w:u w:val="single"/>
+        </w:rPr>
+        <w:t xml:space="preserve"> </w:t>
+      </w:r>
+      <w:r>
+        <w:t xml:space="preserve">son una característica de Maven 2, y consiste en que las dependencias de tus dependencias directas se incluyen automáticamente, sin necesidad de especificarlas. </w:t>
+      </w:r>
+    </w:p>
+    <w:p>
+      <w:r>
+        <w:t xml:space="preserve">Esta característica puede llevar a tener un número enorme de librerías, de las cuales muchas quizá no sean necesarias. </w:t>
+      </w:r>
+      <w:bookmarkStart w:id="0" w:name="_GoBack"/>
+      <w:bookmarkEnd w:id="0"/>
+    </w:p>
+    <w:p/>
+    <w:p/>
     <w:sectPr>
       <w:pgSz w:w="11906" w:h="16838"/>
       <w:pgMar w:top="1417" w:right="1701" w:bottom="1417" w:left="1701" w:header="708" w:footer="708" w:gutter="0"/>

</xml_diff>